<commit_message>
The rest of all Neutral Outcomes
</commit_message>
<xml_diff>
--- a/Neutral Outcomes.docx
+++ b/Neutral Outcomes.docx
@@ -989,20 +989,92 @@
         <w:rPr>
           <w:lang w:val="en-AU"/>
         </w:rPr>
-        <w:t>some life in it. Surprised, you look inside only to be greeted by a fellow survivor lying across the passenger seat cushions. It’s a young woman who rises beneath her blanket to meet your eyes peering through her cabin window.</w:t>
-      </w:r>
-    </w:p>
-    <w:p>
-      <w:pPr>
-        <w:rPr>
-          <w:lang w:val="en-AU"/>
-        </w:rPr>
-      </w:pPr>
-      <w:r>
-        <w:rPr>
-          <w:lang w:val="en-AU"/>
-        </w:rPr>
-        <w:t>Surprise fills her eyes, making them wide and panicked. Before you can defuse her worries or take advantage of them,</w:t>
+        <w:t xml:space="preserve">some life in it. Surprised, you look inside only to be greeted by a fellow survivor lying across the passenger seat cushions. </w:t>
+      </w:r>
+      <w:r>
+        <w:rPr>
+          <w:lang w:val="en-AU"/>
+        </w:rPr>
+        <w:t xml:space="preserve">The survivor within </w:t>
+      </w:r>
+      <w:r>
+        <w:rPr>
+          <w:lang w:val="en-AU"/>
+        </w:rPr>
+        <w:t xml:space="preserve">rises beneath </w:t>
+      </w:r>
+      <w:r>
+        <w:rPr>
+          <w:lang w:val="en-AU"/>
+        </w:rPr>
+        <w:t>their</w:t>
+      </w:r>
+      <w:r>
+        <w:rPr>
+          <w:lang w:val="en-AU"/>
+        </w:rPr>
+        <w:t xml:space="preserve"> blanket to meet your </w:t>
+      </w:r>
+      <w:r>
+        <w:rPr>
+          <w:lang w:val="en-AU"/>
+        </w:rPr>
+        <w:t xml:space="preserve">peering </w:t>
+      </w:r>
+      <w:r>
+        <w:rPr>
+          <w:lang w:val="en-AU"/>
+        </w:rPr>
+        <w:t xml:space="preserve">eyes </w:t>
+      </w:r>
+      <w:r>
+        <w:rPr>
+          <w:lang w:val="en-AU"/>
+        </w:rPr>
+        <w:t>behind the</w:t>
+      </w:r>
+      <w:r>
+        <w:rPr>
+          <w:lang w:val="en-AU"/>
+        </w:rPr>
+        <w:t xml:space="preserve"> cabin window.</w:t>
+      </w:r>
+    </w:p>
+    <w:p>
+      <w:pPr>
+        <w:rPr>
+          <w:lang w:val="en-AU"/>
+        </w:rPr>
+      </w:pPr>
+      <w:r>
+        <w:rPr>
+          <w:lang w:val="en-AU"/>
+        </w:rPr>
+        <w:t xml:space="preserve">Surprise fills </w:t>
+      </w:r>
+      <w:r>
+        <w:rPr>
+          <w:lang w:val="en-AU"/>
+        </w:rPr>
+        <w:t>their</w:t>
+      </w:r>
+      <w:r>
+        <w:rPr>
+          <w:lang w:val="en-AU"/>
+        </w:rPr>
+        <w:t xml:space="preserve"> eyes, making them wide and panicked. Before you can defuse </w:t>
+      </w:r>
+      <w:r>
+        <w:rPr>
+          <w:lang w:val="en-AU"/>
+        </w:rPr>
+        <w:t>their</w:t>
+      </w:r>
+      <w:r>
+        <w:rPr>
+          <w:lang w:val="en-AU"/>
+        </w:rPr>
+        <w:t xml:space="preserve"> worries or take advantage of them,</w:t>
       </w:r>
       <w:r>
         <w:rPr>
@@ -1014,13 +1086,25 @@
         <w:rPr>
           <w:lang w:val="en-AU"/>
         </w:rPr>
-        <w:t>s</w:t>
-      </w:r>
-      <w:r>
-        <w:rPr>
-          <w:lang w:val="en-AU"/>
-        </w:rPr>
-        <w:t xml:space="preserve">he draws something metallic from beneath the </w:t>
+        <w:t>the survivor</w:t>
+      </w:r>
+      <w:r>
+        <w:rPr>
+          <w:lang w:val="en-AU"/>
+        </w:rPr>
+        <w:t xml:space="preserve"> draws something metallic from beneath the</w:t>
+      </w:r>
+      <w:r>
+        <w:rPr>
+          <w:lang w:val="en-AU"/>
+        </w:rPr>
+        <w:t>ir</w:t>
+      </w:r>
+      <w:r>
+        <w:rPr>
+          <w:lang w:val="en-AU"/>
+        </w:rPr>
+        <w:t xml:space="preserve"> </w:t>
       </w:r>
       <w:r>
         <w:rPr>
@@ -1381,6 +1465,269 @@
           <w:lang w:val="en-AU"/>
         </w:rPr>
         <w:t xml:space="preserve">You make your way through </w:t>
+      </w:r>
+      <w:r>
+        <w:rPr>
+          <w:lang w:val="en-AU"/>
+        </w:rPr>
+        <w:t>the general clinic sections of the hospital, keeping a low profile. In the pursuit of safety and caution, you sacrifice too much time hiding and avoiding profitable areas.</w:t>
+      </w:r>
+    </w:p>
+    <w:p>
+      <w:pPr>
+        <w:rPr>
+          <w:lang w:val="en-AU"/>
+        </w:rPr>
+      </w:pPr>
+      <w:r>
+        <w:rPr>
+          <w:lang w:val="en-AU"/>
+        </w:rPr>
+        <w:t>By the time you have to go back, you find yourself particularly empty-handed. At least you didn’t hurt yourself, however.</w:t>
+      </w:r>
+    </w:p>
+    <w:p>
+      <w:pPr>
+        <w:rPr>
+          <w:lang w:val="en-AU"/>
+        </w:rPr>
+      </w:pPr>
+      <w:r>
+        <w:rPr>
+          <w:noProof/>
+        </w:rPr>
+        <w:drawing>
+          <wp:inline distT="0" distB="0" distL="0" distR="0" wp14:anchorId="6555CC2C" wp14:editId="27869A1D">
+            <wp:extent cx="5731510" cy="8890"/>
+            <wp:effectExtent l="0" t="0" r="0" b="0"/>
+            <wp:docPr id="1639468855" name="Picture 1"/>
+            <wp:cNvGraphicFramePr>
+              <a:graphicFrameLocks xmlns:a="http://schemas.openxmlformats.org/drawingml/2006/main" noChangeAspect="1"/>
+            </wp:cNvGraphicFramePr>
+            <a:graphic xmlns:a="http://schemas.openxmlformats.org/drawingml/2006/main">
+              <a:graphicData uri="http://schemas.openxmlformats.org/drawingml/2006/picture">
+                <pic:pic xmlns:pic="http://schemas.openxmlformats.org/drawingml/2006/picture">
+                  <pic:nvPicPr>
+                    <pic:cNvPr id="384222407" name=""/>
+                    <pic:cNvPicPr/>
+                  </pic:nvPicPr>
+                  <pic:blipFill>
+                    <a:blip r:embed="rId4"/>
+                    <a:stretch>
+                      <a:fillRect/>
+                    </a:stretch>
+                  </pic:blipFill>
+                  <pic:spPr>
+                    <a:xfrm>
+                      <a:off x="0" y="0"/>
+                      <a:ext cx="5731510" cy="8890"/>
+                    </a:xfrm>
+                    <a:prstGeom prst="rect">
+                      <a:avLst/>
+                    </a:prstGeom>
+                  </pic:spPr>
+                </pic:pic>
+              </a:graphicData>
+            </a:graphic>
+          </wp:inline>
+        </w:drawing>
+      </w:r>
+    </w:p>
+    <w:p>
+      <w:pPr>
+        <w:rPr>
+          <w:lang w:val="en-AU"/>
+        </w:rPr>
+      </w:pPr>
+      <w:r>
+        <w:rPr>
+          <w:lang w:val="en-AU"/>
+        </w:rPr>
+        <w:t xml:space="preserve">Avarice called to you. It whispered the name of St John’s Mercy </w:t>
+      </w:r>
+      <w:r>
+        <w:rPr>
+          <w:lang w:val="en-AU"/>
+        </w:rPr>
+        <w:t>hospital,</w:t>
+      </w:r>
+      <w:r>
+        <w:rPr>
+          <w:lang w:val="en-AU"/>
+        </w:rPr>
+        <w:t xml:space="preserve"> and you obeyed down to a </w:t>
+      </w:r>
+      <w:r>
+        <w:rPr>
+          <w:lang w:val="en-AU"/>
+        </w:rPr>
+        <w:t>tee. Before the total collapse of society this was one of the main crisis and evacuation points that the government had taken hold at in your city.</w:t>
+      </w:r>
+    </w:p>
+    <w:p>
+      <w:pPr>
+        <w:rPr>
+          <w:lang w:val="en-AU"/>
+        </w:rPr>
+      </w:pPr>
+      <w:r>
+        <w:rPr>
+          <w:lang w:val="en-AU"/>
+        </w:rPr>
+        <w:t>Now it’s a place of total outbreak. The infected are the dominant species in these wards, and they chase you all about, to-and-fro, preventing you from actually scavenging for supplies or even really getting a lay of the place.</w:t>
+      </w:r>
+    </w:p>
+    <w:p>
+      <w:pPr>
+        <w:rPr>
+          <w:lang w:val="en-AU"/>
+        </w:rPr>
+      </w:pPr>
+      <w:r>
+        <w:rPr>
+          <w:lang w:val="en-AU"/>
+        </w:rPr>
+        <w:t>In the end, you barely escape without a scratch, but you also gain nothing as a result. You walk away empty-handed, but at least you live.</w:t>
+      </w:r>
+    </w:p>
+    <w:p>
+      <w:pPr>
+        <w:rPr>
+          <w:lang w:val="en-AU"/>
+        </w:rPr>
+      </w:pPr>
+      <w:r>
+        <w:drawing>
+          <wp:inline distT="0" distB="0" distL="0" distR="0" wp14:anchorId="06EB04FA" wp14:editId="4CE31FB7">
+            <wp:extent cx="5730240" cy="7620"/>
+            <wp:effectExtent l="0" t="0" r="0" b="0"/>
+            <wp:docPr id="241617360" name="Picture 7"/>
+            <wp:cNvGraphicFramePr>
+              <a:graphicFrameLocks xmlns:a="http://schemas.openxmlformats.org/drawingml/2006/main" noChangeAspect="1"/>
+            </wp:cNvGraphicFramePr>
+            <a:graphic xmlns:a="http://schemas.openxmlformats.org/drawingml/2006/main">
+              <a:graphicData uri="http://schemas.openxmlformats.org/drawingml/2006/picture">
+                <pic:pic xmlns:pic="http://schemas.openxmlformats.org/drawingml/2006/picture">
+                  <pic:nvPicPr>
+                    <pic:cNvPr id="0" name="Picture 1"/>
+                    <pic:cNvPicPr>
+                      <a:picLocks noChangeAspect="1" noChangeArrowheads="1"/>
+                    </pic:cNvPicPr>
+                  </pic:nvPicPr>
+                  <pic:blipFill>
+                    <a:blip>
+                      <a:extLst>
+                        <a:ext uri="{28A0092B-C50C-407E-A947-70E740481C1C}">
+                          <a14:useLocalDpi xmlns:a14="http://schemas.microsoft.com/office/drawing/2010/main" val="0"/>
+                        </a:ext>
+                      </a:extLst>
+                    </a:blip>
+                    <a:srcRect/>
+                    <a:stretch>
+                      <a:fillRect/>
+                    </a:stretch>
+                  </pic:blipFill>
+                  <pic:spPr bwMode="auto">
+                    <a:xfrm>
+                      <a:off x="0" y="0"/>
+                      <a:ext cx="5730240" cy="7620"/>
+                    </a:xfrm>
+                    <a:prstGeom prst="rect">
+                      <a:avLst/>
+                    </a:prstGeom>
+                    <a:noFill/>
+                    <a:ln>
+                      <a:noFill/>
+                    </a:ln>
+                  </pic:spPr>
+                </pic:pic>
+              </a:graphicData>
+            </a:graphic>
+          </wp:inline>
+        </w:drawing>
+      </w:r>
+    </w:p>
+    <w:p>
+      <w:pPr>
+        <w:rPr>
+          <w:lang w:val="en-AU"/>
+        </w:rPr>
+      </w:pPr>
+      <w:r>
+        <w:rPr>
+          <w:lang w:val="en-AU"/>
+        </w:rPr>
+        <w:t xml:space="preserve">The </w:t>
+      </w:r>
+      <w:r>
+        <w:rPr>
+          <w:lang w:val="en-AU"/>
+        </w:rPr>
+        <w:t xml:space="preserve">St John’s Mercy Hospital Evacuation </w:t>
+      </w:r>
+      <w:r>
+        <w:rPr>
+          <w:lang w:val="en-AU"/>
+        </w:rPr>
+        <w:t>C</w:t>
+      </w:r>
+      <w:r>
+        <w:rPr>
+          <w:lang w:val="en-AU"/>
+        </w:rPr>
+        <w:t>entre is an excellent place to die trying to get some supplies. It is chalk full of military surplus, medical goods, government rations, and undead</w:t>
+      </w:r>
+      <w:r>
+        <w:rPr>
+          <w:lang w:val="en-AU"/>
+        </w:rPr>
+        <w:t xml:space="preserve"> beasts</w:t>
+      </w:r>
+      <w:r>
+        <w:rPr>
+          <w:lang w:val="en-AU"/>
+        </w:rPr>
+        <w:t>.</w:t>
+      </w:r>
+    </w:p>
+    <w:p>
+      <w:pPr>
+        <w:rPr>
+          <w:lang w:val="en-AU"/>
+        </w:rPr>
+      </w:pPr>
+      <w:r>
+        <w:rPr>
+          <w:lang w:val="en-AU"/>
+        </w:rPr>
+        <w:t>You took to exploring the place in hopes of getting some good loot, and what you found was an incredible amount of danger. A little medicine here, an attack from behind there, a dart from a horde at one point leads to a split second of opportunity to bag some materials from a storeroom.</w:t>
+      </w:r>
+    </w:p>
+    <w:p>
+      <w:pPr>
+        <w:rPr>
+          <w:lang w:val="en-AU"/>
+        </w:rPr>
+      </w:pPr>
+      <w:r>
+        <w:rPr>
+          <w:lang w:val="en-AU"/>
+        </w:rPr>
+        <w:t xml:space="preserve">By the end of your expedition, you come away with pain and a good </w:t>
+      </w:r>
+      <w:proofErr w:type="gramStart"/>
+      <w:r>
+        <w:rPr>
+          <w:lang w:val="en-AU"/>
+        </w:rPr>
+        <w:t>amount</w:t>
+      </w:r>
+      <w:proofErr w:type="gramEnd"/>
+      <w:r>
+        <w:rPr>
+          <w:lang w:val="en-AU"/>
+        </w:rPr>
+        <w:t xml:space="preserve"> of supplies. Hopefully this was all worth it.</w:t>
       </w:r>
     </w:p>
     <w:sectPr>
@@ -1793,6 +2140,7 @@
   <w:style w:type="paragraph" w:default="1" w:styleId="Normal">
     <w:name w:val="Normal"/>
     <w:qFormat/>
+    <w:rsid w:val="00732594"/>
     <w:rPr>
       <w:lang w:val="en-GB"/>
     </w:rPr>
@@ -1998,7 +2346,6 @@
   <w:style w:type="character" w:default="1" w:styleId="DefaultParagraphFont">
     <w:name w:val="Default Paragraph Font"/>
     <w:uiPriority w:val="1"/>
-    <w:semiHidden/>
     <w:unhideWhenUsed/>
   </w:style>
   <w:style w:type="table" w:default="1" w:styleId="TableNormal">

</xml_diff>